<commit_message>
updated attendance and weekly report for 3-16-16
</commit_message>
<xml_diff>
--- a/WeeklyStatusReports/HAHN_WeeklyStatusReport_3-16-16.docx
+++ b/WeeklyStatusReports/HAHN_WeeklyStatusReport_3-16-16.docx
@@ -3032,8 +3032,6 @@
               </w:rPr>
               <w:t xml:space="preserve"> None</w:t>
             </w:r>
-            <w:bookmarkStart w:id="0" w:name="_GoBack"/>
-            <w:bookmarkEnd w:id="0"/>
           </w:p>
         </w:tc>
         <w:tc>
@@ -3197,6 +3195,13 @@
               </w:rPr>
               <w:t xml:space="preserve">: </w:t>
             </w:r>
+            <w:r>
+              <w:rPr>
+                <w:sz w:val="20"/>
+                <w:szCs w:val="20"/>
+              </w:rPr>
+              <w:t>3/16/16</w:t>
+            </w:r>
           </w:p>
           <w:p>
             <w:pPr>
@@ -3221,6 +3226,13 @@
               </w:rPr>
               <w:t xml:space="preserve"> </w:t>
             </w:r>
+            <w:r>
+              <w:rPr>
+                <w:sz w:val="20"/>
+                <w:szCs w:val="20"/>
+              </w:rPr>
+              <w:t>Yes</w:t>
+            </w:r>
           </w:p>
           <w:p>
             <w:pPr>
@@ -3251,6 +3263,13 @@
               </w:rPr>
               <w:t xml:space="preserve">: </w:t>
             </w:r>
+            <w:r>
+              <w:rPr>
+                <w:sz w:val="20"/>
+                <w:szCs w:val="20"/>
+              </w:rPr>
+              <w:t>Finishing up the project</w:t>
+            </w:r>
           </w:p>
           <w:p>
             <w:pPr>
@@ -3282,6 +3301,15 @@
               </w:rPr>
               <w:t>:</w:t>
             </w:r>
+            <w:r>
+              <w:rPr>
+                <w:sz w:val="20"/>
+                <w:szCs w:val="20"/>
+              </w:rPr>
+              <w:t xml:space="preserve"> None</w:t>
+            </w:r>
+            <w:bookmarkStart w:id="0" w:name="_GoBack"/>
+            <w:bookmarkEnd w:id="0"/>
           </w:p>
         </w:tc>
         <w:tc>
@@ -4254,6 +4282,7 @@
                 <w:sz w:val="20"/>
                 <w:szCs w:val="20"/>
               </w:rPr>
+              <w:lastRenderedPageBreak/>
               <w:t>Week 14</w:t>
             </w:r>
             <w:r>
@@ -4510,7 +4539,6 @@
                 <w:sz w:val="20"/>
                 <w:szCs w:val="20"/>
               </w:rPr>
-              <w:lastRenderedPageBreak/>
               <w:t>Week 15</w:t>
             </w:r>
             <w:r>

</xml_diff>